<commit_message>
various updates to docs
updated and rephrased wording in sprint review docs and updated team member report
</commit_message>
<xml_diff>
--- a/documents/FlyingMongeese_Deliverable_2_SprintReview_2.docx
+++ b/documents/FlyingMongeese_Deliverable_2_SprintReview_2.docx
@@ -1,6 +1,6 @@
 
 <file path=word/document.xml><?xml version="1.0" encoding="utf-8"?>
-<w:document xmlns:wpc="http://schemas.microsoft.com/office/word/2010/wordprocessingCanvas" xmlns:cx="http://schemas.microsoft.com/office/drawing/2014/chartex" xmlns:cx1="http://schemas.microsoft.com/office/drawing/2015/9/8/chartex" xmlns:cx2="http://schemas.microsoft.com/office/drawing/2015/10/21/chartex" xmlns:cx3="http://schemas.microsoft.com/office/drawing/2016/5/9/chartex" xmlns:cx4="http://schemas.microsoft.com/office/drawing/2016/5/10/chartex" xmlns:cx5="http://schemas.microsoft.com/office/drawing/2016/5/11/chartex" xmlns:cx6="http://schemas.microsoft.com/office/drawing/2016/5/12/chartex" xmlns:cx7="http://schemas.microsoft.com/office/drawing/2016/5/13/chartex" xmlns:cx8="http://schemas.microsoft.com/office/drawing/2016/5/14/chartex" xmlns:mc="http://schemas.openxmlformats.org/markup-compatibility/2006" xmlns:aink="http://schemas.microsoft.com/office/drawing/2016/ink" xmlns:am3d="http://schemas.microsoft.com/office/drawing/2017/model3d" xmlns:o="urn:schemas-microsoft-com:office:office" xmlns:r="http://schemas.openxmlformats.org/officeDocument/2006/relationships" xmlns:m="http://schemas.openxmlformats.org/officeDocument/2006/math" xmlns:v="urn:schemas-microsoft-com:vml" xmlns:wp14="http://schemas.microsoft.com/office/word/2010/wordprocessingDrawing" xmlns:wp="http://schemas.openxmlformats.org/drawingml/2006/wordprocessingDrawing" xmlns:w10="urn:schemas-microsoft-com:office:word" xmlns:w="http://schemas.openxmlformats.org/wordprocessingml/2006/main" xmlns:w14="http://schemas.microsoft.com/office/word/2010/wordml" xmlns:w15="http://schemas.microsoft.com/office/word/2012/wordml" xmlns:w16cid="http://schemas.microsoft.com/office/word/2016/wordml/cid" xmlns:w16se="http://schemas.microsoft.com/office/word/2015/wordml/symex" xmlns:wpg="http://schemas.microsoft.com/office/word/2010/wordprocessingGroup" xmlns:wpi="http://schemas.microsoft.com/office/word/2010/wordprocessingInk" xmlns:wne="http://schemas.microsoft.com/office/word/2006/wordml" xmlns:wps="http://schemas.microsoft.com/office/word/2010/wordprocessingShape" mc:Ignorable="w14 w15 w16se w16cid wp14">
+<w:document xmlns:wpc="http://schemas.microsoft.com/office/word/2010/wordprocessingCanvas" xmlns:mo="http://schemas.microsoft.com/office/mac/office/2008/main" xmlns:mc="http://schemas.openxmlformats.org/markup-compatibility/2006" xmlns:mv="urn:schemas-microsoft-com:mac:vml" xmlns:o="urn:schemas-microsoft-com:office:office" xmlns:r="http://schemas.openxmlformats.org/officeDocument/2006/relationships" xmlns:m="http://schemas.openxmlformats.org/officeDocument/2006/math" xmlns:v="urn:schemas-microsoft-com:vml" xmlns:wp14="http://schemas.microsoft.com/office/word/2010/wordprocessingDrawing" xmlns:wp="http://schemas.openxmlformats.org/drawingml/2006/wordprocessingDrawing" xmlns:w10="urn:schemas-microsoft-com:office:word" xmlns:w="http://schemas.openxmlformats.org/wordprocessingml/2006/main" xmlns:w14="http://schemas.microsoft.com/office/word/2010/wordml" xmlns:w15="http://schemas.microsoft.com/office/word/2012/wordml" xmlns:wpg="http://schemas.microsoft.com/office/word/2010/wordprocessingGroup" xmlns:wpi="http://schemas.microsoft.com/office/word/2010/wordprocessingInk" xmlns:wne="http://schemas.microsoft.com/office/word/2006/wordml" xmlns:wps="http://schemas.microsoft.com/office/word/2010/wordprocessingShape" mc:Ignorable="w14 w15 wp14">
   <w:body>
     <w:p>
       <w:pPr>
@@ -159,16 +159,23 @@
           <w:sz w:val="24"/>
           <w:szCs w:val="24"/>
         </w:rPr>
-        <w:t xml:space="preserve">Correctly format documentation, fixed java and python connection to MySQL server, </w:t>
-      </w:r>
-      <w:proofErr w:type="gramStart"/>
-      <w:r>
-        <w:rPr>
-          <w:rFonts w:ascii="Times New Roman" w:eastAsia="Times New Roman" w:hAnsi="Times New Roman" w:cs="Times New Roman"/>
-          <w:sz w:val="24"/>
-          <w:szCs w:val="24"/>
-        </w:rPr>
-        <w:t>linking .</w:t>
+        <w:t>Correct</w:t>
+      </w:r>
+      <w:r>
+        <w:rPr>
+          <w:rFonts w:ascii="Times New Roman" w:eastAsia="Times New Roman" w:hAnsi="Times New Roman" w:cs="Times New Roman"/>
+          <w:sz w:val="24"/>
+          <w:szCs w:val="24"/>
+        </w:rPr>
+        <w:t>ly formatted documentation, fixed Java and P</w:t>
+      </w:r>
+      <w:r>
+        <w:rPr>
+          <w:rFonts w:ascii="Times New Roman" w:eastAsia="Times New Roman" w:hAnsi="Times New Roman" w:cs="Times New Roman"/>
+          <w:sz w:val="24"/>
+          <w:szCs w:val="24"/>
+        </w:rPr>
+        <w:t>ython connection to MySQL server, linking .</w:t>
       </w:r>
       <w:proofErr w:type="spellStart"/>
       <w:r>
@@ -180,7 +187,6 @@
         <w:t>fxml</w:t>
       </w:r>
       <w:proofErr w:type="spellEnd"/>
-      <w:proofErr w:type="gramEnd"/>
       <w:r>
         <w:rPr>
           <w:rFonts w:ascii="Times New Roman" w:eastAsia="Times New Roman" w:hAnsi="Times New Roman" w:cs="Times New Roman"/>
@@ -267,7 +273,15 @@
           <w:sz w:val="24"/>
           <w:szCs w:val="24"/>
         </w:rPr>
-        <w:t xml:space="preserve"> AES encryption on python, </w:t>
+        <w:t xml:space="preserve"> AES encryption in P</w:t>
+      </w:r>
+      <w:r>
+        <w:rPr>
+          <w:rFonts w:ascii="Times New Roman" w:eastAsia="Times New Roman" w:hAnsi="Times New Roman" w:cs="Times New Roman"/>
+          <w:sz w:val="24"/>
+          <w:szCs w:val="24"/>
+        </w:rPr>
+        <w:t xml:space="preserve">ython, </w:t>
       </w:r>
       <w:r>
         <w:rPr>
@@ -321,7 +335,23 @@
           <w:sz w:val="24"/>
           <w:szCs w:val="24"/>
         </w:rPr>
-        <w:t>By doing some research using the internet back end team was able to get Python connection to MySQL but integrating Python with front end team is still in process.</w:t>
+        <w:t>By doing some research using the internet</w:t>
+      </w:r>
+      <w:r>
+        <w:rPr>
+          <w:rFonts w:ascii="Times New Roman" w:eastAsia="Times New Roman" w:hAnsi="Times New Roman" w:cs="Times New Roman"/>
+          <w:sz w:val="24"/>
+          <w:szCs w:val="24"/>
+        </w:rPr>
+        <w:t>,</w:t>
+      </w:r>
+      <w:r>
+        <w:rPr>
+          <w:rFonts w:ascii="Times New Roman" w:eastAsia="Times New Roman" w:hAnsi="Times New Roman" w:cs="Times New Roman"/>
+          <w:sz w:val="24"/>
+          <w:szCs w:val="24"/>
+        </w:rPr>
+        <w:t xml:space="preserve"> back end team was able to get Python connection to MySQL but integrating Python with front end team is still in process.</w:t>
       </w:r>
     </w:p>
     <w:p>
@@ -495,6 +525,14 @@
           <w:szCs w:val="24"/>
         </w:rPr>
         <w:t xml:space="preserve">Backend team </w:t>
+      </w:r>
+      <w:r>
+        <w:rPr>
+          <w:rFonts w:ascii="Times New Roman" w:eastAsia="Times New Roman" w:hAnsi="Times New Roman" w:cs="Times New Roman"/>
+          <w:sz w:val="24"/>
+          <w:szCs w:val="24"/>
+        </w:rPr>
+        <w:t xml:space="preserve">will </w:t>
       </w:r>
       <w:r>
         <w:rPr>
@@ -714,8 +752,8 @@
 </file>
 
 <file path=word/numbering.xml><?xml version="1.0" encoding="utf-8"?>
-<w:numbering xmlns:wpc="http://schemas.microsoft.com/office/word/2010/wordprocessingCanvas" xmlns:cx="http://schemas.microsoft.com/office/drawing/2014/chartex" xmlns:cx1="http://schemas.microsoft.com/office/drawing/2015/9/8/chartex" xmlns:cx2="http://schemas.microsoft.com/office/drawing/2015/10/21/chartex" xmlns:cx3="http://schemas.microsoft.com/office/drawing/2016/5/9/chartex" xmlns:cx4="http://schemas.microsoft.com/office/drawing/2016/5/10/chartex" xmlns:cx5="http://schemas.microsoft.com/office/drawing/2016/5/11/chartex" xmlns:cx6="http://schemas.microsoft.com/office/drawing/2016/5/12/chartex" xmlns:cx7="http://schemas.microsoft.com/office/drawing/2016/5/13/chartex" xmlns:cx8="http://schemas.microsoft.com/office/drawing/2016/5/14/chartex" xmlns:mc="http://schemas.openxmlformats.org/markup-compatibility/2006" xmlns:aink="http://schemas.microsoft.com/office/drawing/2016/ink" xmlns:am3d="http://schemas.microsoft.com/office/drawing/2017/model3d" xmlns:o="urn:schemas-microsoft-com:office:office" xmlns:r="http://schemas.openxmlformats.org/officeDocument/2006/relationships" xmlns:m="http://schemas.openxmlformats.org/officeDocument/2006/math" xmlns:v="urn:schemas-microsoft-com:vml" xmlns:wp14="http://schemas.microsoft.com/office/word/2010/wordprocessingDrawing" xmlns:wp="http://schemas.openxmlformats.org/drawingml/2006/wordprocessingDrawing" xmlns:w10="urn:schemas-microsoft-com:office:word" xmlns:w="http://schemas.openxmlformats.org/wordprocessingml/2006/main" xmlns:w14="http://schemas.microsoft.com/office/word/2010/wordml" xmlns:w15="http://schemas.microsoft.com/office/word/2012/wordml" xmlns:w16cid="http://schemas.microsoft.com/office/word/2016/wordml/cid" xmlns:w16se="http://schemas.microsoft.com/office/word/2015/wordml/symex" xmlns:wpg="http://schemas.microsoft.com/office/word/2010/wordprocessingGroup" xmlns:wpi="http://schemas.microsoft.com/office/word/2010/wordprocessingInk" xmlns:wne="http://schemas.microsoft.com/office/word/2006/wordml" xmlns:wps="http://schemas.microsoft.com/office/word/2010/wordprocessingShape" mc:Ignorable="w14 w15 w16se w16cid wp14">
-  <w:abstractNum w:abstractNumId="0" w15:restartNumberingAfterBreak="0">
+<w:numbering xmlns:wpc="http://schemas.microsoft.com/office/word/2010/wordprocessingCanvas" xmlns:mo="http://schemas.microsoft.com/office/mac/office/2008/main" xmlns:mc="http://schemas.openxmlformats.org/markup-compatibility/2006" xmlns:mv="urn:schemas-microsoft-com:mac:vml" xmlns:o="urn:schemas-microsoft-com:office:office" xmlns:r="http://schemas.openxmlformats.org/officeDocument/2006/relationships" xmlns:m="http://schemas.openxmlformats.org/officeDocument/2006/math" xmlns:v="urn:schemas-microsoft-com:vml" xmlns:wp14="http://schemas.microsoft.com/office/word/2010/wordprocessingDrawing" xmlns:wp="http://schemas.openxmlformats.org/drawingml/2006/wordprocessingDrawing" xmlns:w10="urn:schemas-microsoft-com:office:word" xmlns:w="http://schemas.openxmlformats.org/wordprocessingml/2006/main" xmlns:w14="http://schemas.microsoft.com/office/word/2010/wordml" xmlns:w15="http://schemas.microsoft.com/office/word/2012/wordml" xmlns:wpg="http://schemas.microsoft.com/office/word/2010/wordprocessingGroup" xmlns:wpi="http://schemas.microsoft.com/office/word/2010/wordprocessingInk" xmlns:wne="http://schemas.microsoft.com/office/word/2006/wordml" xmlns:wps="http://schemas.microsoft.com/office/word/2010/wordprocessingShape" mc:Ignorable="w14 w15 wp14">
+  <w:abstractNum w:abstractNumId="0">
     <w:nsid w:val="22D62742"/>
     <w:multiLevelType w:val="multilevel"/>
     <w:tmpl w:val="7B665C9E"/>
@@ -862,7 +900,7 @@
 </file>
 
 <file path=word/styles.xml><?xml version="1.0" encoding="utf-8"?>
-<w:styles xmlns:mc="http://schemas.openxmlformats.org/markup-compatibility/2006" xmlns:r="http://schemas.openxmlformats.org/officeDocument/2006/relationships" xmlns:w="http://schemas.openxmlformats.org/wordprocessingml/2006/main" xmlns:w14="http://schemas.microsoft.com/office/word/2010/wordml" xmlns:w15="http://schemas.microsoft.com/office/word/2012/wordml" xmlns:w16cid="http://schemas.microsoft.com/office/word/2016/wordml/cid" xmlns:w16se="http://schemas.microsoft.com/office/word/2015/wordml/symex" mc:Ignorable="w14 w15 w16se w16cid">
+<w:styles xmlns:mc="http://schemas.openxmlformats.org/markup-compatibility/2006" xmlns:r="http://schemas.openxmlformats.org/officeDocument/2006/relationships" xmlns:w="http://schemas.openxmlformats.org/wordprocessingml/2006/main" xmlns:w14="http://schemas.microsoft.com/office/word/2010/wordml" xmlns:w15="http://schemas.microsoft.com/office/word/2012/wordml" mc:Ignorable="w14 w15">
   <w:docDefaults>
     <w:rPrDefault>
       <w:rPr>
@@ -878,7 +916,7 @@
       </w:pPr>
     </w:pPrDefault>
   </w:docDefaults>
-  <w:latentStyles w:defLockedState="0" w:defUIPriority="99" w:defSemiHidden="0" w:defUnhideWhenUsed="0" w:defQFormat="0" w:count="375">
+  <w:latentStyles w:defLockedState="0" w:defUIPriority="99" w:defSemiHidden="0" w:defUnhideWhenUsed="0" w:defQFormat="0" w:count="382">
     <w:lsdException w:name="Normal" w:uiPriority="0" w:qFormat="1"/>
     <w:lsdException w:name="heading 1" w:uiPriority="9" w:qFormat="1"/>
     <w:lsdException w:name="heading 2" w:semiHidden="1" w:uiPriority="9" w:unhideWhenUsed="1" w:qFormat="1"/>
@@ -1252,8 +1290,6 @@
     <w:lsdException w:name="List Table 7 Colorful Accent 6" w:uiPriority="52"/>
     <w:lsdException w:name="Mention" w:semiHidden="1" w:unhideWhenUsed="1"/>
     <w:lsdException w:name="Smart Hyperlink" w:semiHidden="1" w:unhideWhenUsed="1"/>
-    <w:lsdException w:name="Hashtag" w:semiHidden="1" w:unhideWhenUsed="1"/>
-    <w:lsdException w:name="Unresolved Mention" w:semiHidden="1" w:unhideWhenUsed="1"/>
   </w:latentStyles>
   <w:style w:type="paragraph" w:default="1" w:styleId="Normal">
     <w:name w:val="Normal"/>

</xml_diff>